<commit_message>
Changed the nr. of trials and edited contact info
Contact info was still with a random person who is not involved in the course; I just changed it to my own email address.
</commit_message>
<xml_diff>
--- a/Administration/TemplateInformationLetter.docx
+++ b/Administration/TemplateInformationLetter.docx
@@ -427,7 +427,27 @@
           <w:szCs w:val="24"/>
           <w:lang w:val="en-US"/>
         </w:rPr>
-        <w:t>The commands the participant has to instruct the robot with are the names of dance moves or poses which the robot has to perform.</w:t>
+        <w:t xml:space="preserve">The commands the participant </w:t>
+      </w:r>
+      <w:proofErr w:type="gramStart"/>
+      <w:r>
+        <w:rPr>
+          <w:spacing w:val="-2"/>
+          <w:sz w:val="24"/>
+          <w:szCs w:val="24"/>
+          <w:lang w:val="en-US"/>
+        </w:rPr>
+        <w:t>has to</w:t>
+      </w:r>
+      <w:proofErr w:type="gramEnd"/>
+      <w:r>
+        <w:rPr>
+          <w:spacing w:val="-2"/>
+          <w:sz w:val="24"/>
+          <w:szCs w:val="24"/>
+          <w:lang w:val="en-US"/>
+        </w:rPr>
+        <w:t xml:space="preserve"> instruct the robot with are the names of dance moves or poses which the robot has to perform.</w:t>
       </w:r>
     </w:p>
     <w:p>
@@ -593,34 +613,25 @@
           <w:szCs w:val="24"/>
           <w:lang w:val="en-US"/>
         </w:rPr>
-        <w:t>Then you will do</w:t>
-      </w:r>
-      <w:r>
-        <w:rPr>
-          <w:spacing w:val="-2"/>
-          <w:sz w:val="24"/>
-          <w:szCs w:val="24"/>
-          <w:lang w:val="en-US"/>
-        </w:rPr>
-        <w:t xml:space="preserve"> 10 trials</w:t>
-      </w:r>
-      <w:r>
-        <w:rPr>
-          <w:spacing w:val="-2"/>
-          <w:sz w:val="24"/>
-          <w:szCs w:val="24"/>
-          <w:lang w:val="en-US"/>
-        </w:rPr>
-        <w:t xml:space="preserve"> with a break of 5 seconds between each trial</w:t>
-      </w:r>
-      <w:r>
-        <w:rPr>
-          <w:spacing w:val="-2"/>
-          <w:sz w:val="24"/>
-          <w:szCs w:val="24"/>
-          <w:lang w:val="en-US"/>
-        </w:rPr>
-        <w:t xml:space="preserve">. </w:t>
+        <w:t xml:space="preserve">Then you will do </w:t>
+      </w:r>
+      <w:r>
+        <w:rPr>
+          <w:spacing w:val="-2"/>
+          <w:sz w:val="24"/>
+          <w:szCs w:val="24"/>
+          <w:lang w:val="en-US"/>
+        </w:rPr>
+        <w:t>6</w:t>
+      </w:r>
+      <w:r>
+        <w:rPr>
+          <w:spacing w:val="-2"/>
+          <w:sz w:val="24"/>
+          <w:szCs w:val="24"/>
+          <w:lang w:val="en-US"/>
+        </w:rPr>
+        <w:t xml:space="preserve"> trials with a break of 5 seconds between each trial. </w:t>
       </w:r>
       <w:r>
         <w:rPr>
@@ -656,16 +667,52 @@
           <w:szCs w:val="24"/>
           <w:lang w:val="en-US"/>
         </w:rPr>
-        <w:t xml:space="preserve"> After you finished 10 trials for the first interface you will have a short break of 10 seconds. This will be indicated on the screen and the break will end automatically. After the break you will do what is described above again but for the other interface.</w:t>
-      </w:r>
-      <w:r>
-        <w:rPr>
-          <w:spacing w:val="-2"/>
-          <w:sz w:val="24"/>
-          <w:szCs w:val="24"/>
-          <w:lang w:val="en-US"/>
-        </w:rPr>
-        <w:t xml:space="preserve"> The total number of trials for both experiments and practice sessions summed will be 26 trials. </w:t>
+        <w:t xml:space="preserve"> After you finished </w:t>
+      </w:r>
+      <w:r>
+        <w:rPr>
+          <w:spacing w:val="-2"/>
+          <w:sz w:val="24"/>
+          <w:szCs w:val="24"/>
+          <w:lang w:val="en-US"/>
+        </w:rPr>
+        <w:t>6</w:t>
+      </w:r>
+      <w:r>
+        <w:rPr>
+          <w:spacing w:val="-2"/>
+          <w:sz w:val="24"/>
+          <w:szCs w:val="24"/>
+          <w:lang w:val="en-US"/>
+        </w:rPr>
+        <w:t xml:space="preserve"> trials for the first interface you will have a short break of 10 seconds. This will be indicated on the screen and the break will end automatically. After the break you will do what is described above again but for the other interface.</w:t>
+      </w:r>
+      <w:r>
+        <w:rPr>
+          <w:spacing w:val="-2"/>
+          <w:sz w:val="24"/>
+          <w:szCs w:val="24"/>
+          <w:lang w:val="en-US"/>
+        </w:rPr>
+        <w:t xml:space="preserve"> The total number of trials for both experiments and practice sessions summed will be </w:t>
+      </w:r>
+      <w:r>
+        <w:rPr>
+          <w:spacing w:val="-2"/>
+          <w:sz w:val="24"/>
+          <w:szCs w:val="24"/>
+          <w:lang w:val="en-US"/>
+        </w:rPr>
+        <w:t>18</w:t>
+      </w:r>
+      <w:r>
+        <w:rPr>
+          <w:spacing w:val="-2"/>
+          <w:sz w:val="24"/>
+          <w:szCs w:val="24"/>
+          <w:lang w:val="en-US"/>
+        </w:rPr>
+        <w:t xml:space="preserve"> trials. </w:t>
       </w:r>
     </w:p>
     <w:p>
@@ -943,198 +990,106 @@
           <w:spacing w:val="-2"/>
           <w:sz w:val="24"/>
           <w:szCs w:val="24"/>
-          <w:highlight w:val="yellow"/>
-          <w:lang w:val="en-US"/>
-        </w:rPr>
-        <w:t xml:space="preserve">If, after the study, you have remarks or complaints about our study, you can contact the </w:t>
-      </w:r>
-      <w:r>
-        <w:rPr>
-          <w:spacing w:val="-2"/>
-          <w:sz w:val="24"/>
-          <w:szCs w:val="24"/>
-          <w:highlight w:val="yellow"/>
-          <w:lang w:val="en-US"/>
-        </w:rPr>
-        <w:t xml:space="preserve">general </w:t>
-      </w:r>
-      <w:r>
-        <w:rPr>
-          <w:spacing w:val="-2"/>
-          <w:sz w:val="24"/>
-          <w:szCs w:val="24"/>
-          <w:highlight w:val="yellow"/>
-          <w:lang w:val="en-US"/>
-        </w:rPr>
-        <w:t xml:space="preserve">coordinator of the course </w:t>
-      </w:r>
-      <w:r>
-        <w:rPr>
-          <w:spacing w:val="-2"/>
-          <w:sz w:val="24"/>
-          <w:szCs w:val="24"/>
-          <w:highlight w:val="yellow"/>
-          <w:lang w:val="en-US"/>
-        </w:rPr>
-        <w:t>Introduction Human-Computer Interaction</w:t>
-      </w:r>
-      <w:r>
-        <w:rPr>
-          <w:spacing w:val="-2"/>
-          <w:sz w:val="24"/>
-          <w:szCs w:val="24"/>
-          <w:highlight w:val="yellow"/>
-          <w:lang w:val="en-US"/>
-        </w:rPr>
-        <w:t xml:space="preserve">, </w:t>
-      </w:r>
-      <w:r>
-        <w:rPr>
-          <w:spacing w:val="-2"/>
-          <w:sz w:val="24"/>
-          <w:szCs w:val="24"/>
-          <w:highlight w:val="yellow"/>
-          <w:lang w:val="en-US"/>
-        </w:rPr>
-        <w:t xml:space="preserve">Hanna </w:t>
-      </w:r>
-      <w:proofErr w:type="spellStart"/>
-      <w:r>
-        <w:rPr>
-          <w:spacing w:val="-2"/>
-          <w:sz w:val="24"/>
-          <w:szCs w:val="24"/>
-          <w:highlight w:val="yellow"/>
-          <w:lang w:val="en-US"/>
-        </w:rPr>
-        <w:t>Schraffenberger</w:t>
-      </w:r>
-      <w:proofErr w:type="spellEnd"/>
-      <w:r>
-        <w:rPr>
-          <w:spacing w:val="-2"/>
-          <w:sz w:val="24"/>
-          <w:szCs w:val="24"/>
-          <w:highlight w:val="yellow"/>
+          <w:lang w:val="en-US"/>
+        </w:rPr>
+        <w:t xml:space="preserve">If, after the study, you have remarks or complaints about our study, </w:t>
+      </w:r>
+      <w:r>
+        <w:rPr>
+          <w:spacing w:val="-2"/>
+          <w:sz w:val="24"/>
+          <w:szCs w:val="24"/>
+          <w:lang w:val="en-US"/>
+        </w:rPr>
+        <w:t>you can reach out to the experimenters via the e-mail address of one of the researchers: e.vriezen@student.ru.nl.</w:t>
+      </w:r>
+      <w:r>
+        <w:rPr>
+          <w:spacing w:val="-2"/>
+          <w:sz w:val="24"/>
+          <w:szCs w:val="24"/>
           <w:lang w:val="en-US"/>
         </w:rPr>
         <w:t xml:space="preserve"> </w:t>
       </w:r>
-      <w:r>
-        <w:rPr>
-          <w:spacing w:val="-2"/>
-          <w:sz w:val="24"/>
-          <w:szCs w:val="24"/>
-          <w:highlight w:val="yellow"/>
+    </w:p>
+    <w:p>
+      <w:pPr>
+        <w:rPr>
+          <w:spacing w:val="-2"/>
+          <w:sz w:val="24"/>
+          <w:szCs w:val="24"/>
+          <w:lang w:val="en-US"/>
+        </w:rPr>
+      </w:pPr>
+    </w:p>
+    <w:p>
+      <w:pPr>
+        <w:rPr>
+          <w:spacing w:val="-2"/>
+          <w:sz w:val="24"/>
+          <w:szCs w:val="24"/>
+          <w:lang w:val="en-US"/>
+        </w:rPr>
+      </w:pPr>
+      <w:r>
+        <w:rPr>
+          <w:spacing w:val="-2"/>
+          <w:sz w:val="24"/>
+          <w:szCs w:val="24"/>
           <w:lang w:val="en-US"/>
         </w:rPr>
         <w:lastRenderedPageBreak/>
-        <w:t>(</w:t>
-      </w:r>
-      <w:r>
-        <w:rPr>
-          <w:spacing w:val="-2"/>
-          <w:sz w:val="24"/>
-          <w:szCs w:val="24"/>
-          <w:highlight w:val="yellow"/>
-          <w:lang w:val="en-US"/>
-        </w:rPr>
-        <w:t>h.schraffenberger@ru.nl</w:t>
-      </w:r>
-      <w:r>
-        <w:rPr>
-          <w:spacing w:val="-2"/>
-          <w:sz w:val="24"/>
-          <w:szCs w:val="24"/>
-          <w:highlight w:val="yellow"/>
-          <w:lang w:val="en-US"/>
-        </w:rPr>
-        <w:t xml:space="preserve">). </w:t>
-      </w:r>
-      <w:r>
-        <w:rPr>
-          <w:spacing w:val="-2"/>
-          <w:sz w:val="24"/>
-          <w:szCs w:val="24"/>
-          <w:highlight w:val="yellow"/>
-          <w:lang w:val="en-US"/>
-        </w:rPr>
-        <w:t xml:space="preserve">She will then invite you as soon as possible for a personal </w:t>
-      </w:r>
-      <w:commentRangeStart w:id="0"/>
-      <w:r>
-        <w:rPr>
-          <w:spacing w:val="-2"/>
-          <w:sz w:val="24"/>
-          <w:szCs w:val="24"/>
-          <w:highlight w:val="yellow"/>
-          <w:lang w:val="en-US"/>
-        </w:rPr>
-        <w:t>conversation</w:t>
-      </w:r>
-      <w:commentRangeEnd w:id="0"/>
-      <w:r>
-        <w:rPr>
-          <w:rStyle w:val="CommentReference"/>
-        </w:rPr>
-        <w:commentReference w:id="0"/>
-      </w:r>
-      <w:r>
-        <w:rPr>
-          <w:spacing w:val="-2"/>
-          <w:sz w:val="24"/>
-          <w:szCs w:val="24"/>
-          <w:highlight w:val="yellow"/>
-          <w:lang w:val="en-US"/>
-        </w:rPr>
-        <w:t>.</w:t>
-      </w:r>
-      <w:r>
-        <w:rPr>
-          <w:spacing w:val="-2"/>
-          <w:sz w:val="24"/>
-          <w:szCs w:val="24"/>
-          <w:lang w:val="en-US"/>
-        </w:rPr>
-        <w:t xml:space="preserve"> </w:t>
-      </w:r>
-    </w:p>
-    <w:p>
-      <w:pPr>
-        <w:rPr>
-          <w:spacing w:val="-2"/>
-          <w:sz w:val="24"/>
-          <w:szCs w:val="24"/>
-          <w:lang w:val="en-US"/>
-        </w:rPr>
-      </w:pPr>
-    </w:p>
-    <w:p>
-      <w:pPr>
-        <w:rPr>
-          <w:spacing w:val="-2"/>
-          <w:sz w:val="24"/>
-          <w:szCs w:val="24"/>
-          <w:lang w:val="en-US"/>
-        </w:rPr>
-      </w:pPr>
-      <w:r>
-        <w:rPr>
-          <w:spacing w:val="-2"/>
-          <w:sz w:val="24"/>
-          <w:szCs w:val="24"/>
-          <w:lang w:val="en-US"/>
-        </w:rPr>
-        <w:t xml:space="preserve">Possible questions you have as a result of this information, you can ask now. </w:t>
-      </w:r>
-      <w:r>
-        <w:rPr>
-          <w:spacing w:val="-2"/>
-          <w:sz w:val="24"/>
-          <w:szCs w:val="24"/>
-          <w:lang w:val="en-US"/>
-        </w:rPr>
-        <w:t xml:space="preserve">You can also still ask questions if you really don’t know what to do during the experiment. </w:t>
+        <w:t xml:space="preserve">Possible questions you have </w:t>
+      </w:r>
+      <w:proofErr w:type="gramStart"/>
+      <w:r>
+        <w:rPr>
+          <w:spacing w:val="-2"/>
+          <w:sz w:val="24"/>
+          <w:szCs w:val="24"/>
+          <w:lang w:val="en-US"/>
+        </w:rPr>
+        <w:t>as a result of</w:t>
+      </w:r>
+      <w:proofErr w:type="gramEnd"/>
+      <w:r>
+        <w:rPr>
+          <w:spacing w:val="-2"/>
+          <w:sz w:val="24"/>
+          <w:szCs w:val="24"/>
+          <w:lang w:val="en-US"/>
+        </w:rPr>
+        <w:t xml:space="preserve"> this information, you can ask now. </w:t>
+      </w:r>
+      <w:r>
+        <w:rPr>
+          <w:spacing w:val="-2"/>
+          <w:sz w:val="24"/>
+          <w:szCs w:val="24"/>
+          <w:lang w:val="en-US"/>
+        </w:rPr>
+        <w:t xml:space="preserve">You can also still ask questions if you really </w:t>
+      </w:r>
+      <w:proofErr w:type="gramStart"/>
+      <w:r>
+        <w:rPr>
+          <w:spacing w:val="-2"/>
+          <w:sz w:val="24"/>
+          <w:szCs w:val="24"/>
+          <w:lang w:val="en-US"/>
+        </w:rPr>
+        <w:t>don’t</w:t>
+      </w:r>
+      <w:proofErr w:type="gramEnd"/>
+      <w:r>
+        <w:rPr>
+          <w:spacing w:val="-2"/>
+          <w:sz w:val="24"/>
+          <w:szCs w:val="24"/>
+          <w:lang w:val="en-US"/>
+        </w:rPr>
+        <w:t xml:space="preserve"> know what to do during the experiment. </w:t>
       </w:r>
     </w:p>
     <w:p>
@@ -1250,15 +1205,13 @@
           <w:spacing w:val="-2"/>
           <w:sz w:val="24"/>
           <w:szCs w:val="24"/>
-          <w:lang w:val="en-US"/>
-        </w:rPr>
-      </w:pPr>
-      <w:r>
-        <w:rPr>
-          <w:spacing w:val="-2"/>
-          <w:sz w:val="24"/>
-          <w:szCs w:val="24"/>
-          <w:lang w:val="en-US"/>
+        </w:rPr>
+      </w:pPr>
+      <w:r>
+        <w:rPr>
+          <w:spacing w:val="-2"/>
+          <w:sz w:val="24"/>
+          <w:szCs w:val="24"/>
         </w:rPr>
         <w:t>Kind regards</w:t>
       </w:r>
@@ -1267,7 +1220,6 @@
           <w:spacing w:val="-2"/>
           <w:sz w:val="24"/>
           <w:szCs w:val="24"/>
-          <w:lang w:val="en-US"/>
         </w:rPr>
         <w:t>,</w:t>
       </w:r>
@@ -1279,116 +1231,35 @@
           <w:spacing w:val="-2"/>
           <w:sz w:val="24"/>
           <w:szCs w:val="24"/>
-          <w:lang w:val="en-US"/>
-        </w:rPr>
-      </w:pPr>
-    </w:p>
-    <w:p>
-      <w:pPr>
-        <w:rPr>
-          <w:spacing w:val="-2"/>
-          <w:sz w:val="24"/>
-          <w:szCs w:val="24"/>
-          <w:lang w:val="en-GB"/>
-        </w:rPr>
-      </w:pPr>
-      <w:r>
-        <w:rPr>
-          <w:spacing w:val="-2"/>
-          <w:sz w:val="24"/>
-          <w:szCs w:val="24"/>
-          <w:lang w:val="en-GB"/>
-        </w:rPr>
-        <w:t xml:space="preserve">Isaiah van </w:t>
-      </w:r>
-      <w:proofErr w:type="spellStart"/>
-      <w:r>
-        <w:rPr>
-          <w:spacing w:val="-2"/>
-          <w:sz w:val="24"/>
-          <w:szCs w:val="24"/>
-          <w:lang w:val="en-GB"/>
-        </w:rPr>
-        <w:t>Hunen</w:t>
-      </w:r>
-      <w:proofErr w:type="spellEnd"/>
-      <w:r>
-        <w:rPr>
-          <w:spacing w:val="-2"/>
-          <w:sz w:val="24"/>
-          <w:szCs w:val="24"/>
-          <w:lang w:val="en-GB"/>
-        </w:rPr>
-        <w:t xml:space="preserve">, </w:t>
-      </w:r>
-      <w:proofErr w:type="spellStart"/>
-      <w:r>
-        <w:rPr>
-          <w:spacing w:val="-2"/>
-          <w:sz w:val="24"/>
-          <w:szCs w:val="24"/>
-          <w:lang w:val="en-GB"/>
-        </w:rPr>
-        <w:t>Heleen</w:t>
-      </w:r>
-      <w:proofErr w:type="spellEnd"/>
-      <w:r>
-        <w:rPr>
-          <w:spacing w:val="-2"/>
-          <w:sz w:val="24"/>
-          <w:szCs w:val="24"/>
-          <w:lang w:val="en-GB"/>
-        </w:rPr>
-        <w:t xml:space="preserve"> </w:t>
-      </w:r>
-      <w:proofErr w:type="spellStart"/>
-      <w:r>
-        <w:rPr>
-          <w:spacing w:val="-2"/>
-          <w:sz w:val="24"/>
-          <w:szCs w:val="24"/>
-          <w:lang w:val="en-GB"/>
-        </w:rPr>
-        <w:t>Kerstholt</w:t>
-      </w:r>
-      <w:proofErr w:type="spellEnd"/>
-      <w:r>
-        <w:rPr>
-          <w:spacing w:val="-2"/>
-          <w:sz w:val="24"/>
-          <w:szCs w:val="24"/>
-          <w:lang w:val="en-GB"/>
-        </w:rPr>
-        <w:t xml:space="preserve">, Lizzy van Sterkenburg, </w:t>
-      </w:r>
-      <w:r>
-        <w:rPr>
-          <w:spacing w:val="-2"/>
-          <w:sz w:val="24"/>
-          <w:szCs w:val="24"/>
-          <w:lang w:val="en-GB"/>
-        </w:rPr>
-        <w:t xml:space="preserve">Emma </w:t>
-      </w:r>
-      <w:proofErr w:type="spellStart"/>
-      <w:r>
-        <w:rPr>
-          <w:spacing w:val="-2"/>
-          <w:sz w:val="24"/>
-          <w:szCs w:val="24"/>
-          <w:lang w:val="en-GB"/>
-        </w:rPr>
-        <w:t>Vriezen</w:t>
-      </w:r>
-      <w:proofErr w:type="spellEnd"/>
-    </w:p>
-    <w:p>
-      <w:pPr>
-        <w:rPr>
-          <w:lang w:val="en-GB"/>
-        </w:rPr>
-      </w:pPr>
-    </w:p>
+        </w:rPr>
+      </w:pPr>
+    </w:p>
+    <w:p>
+      <w:pPr>
+        <w:rPr>
+          <w:spacing w:val="-2"/>
+          <w:sz w:val="24"/>
+          <w:szCs w:val="24"/>
+        </w:rPr>
+      </w:pPr>
+      <w:r>
+        <w:rPr>
+          <w:spacing w:val="-2"/>
+          <w:sz w:val="24"/>
+          <w:szCs w:val="24"/>
+        </w:rPr>
+        <w:t xml:space="preserve">Isaiah van Hunen, Heleen Kerstholt, Lizzy van Sterkenburg, </w:t>
+      </w:r>
+      <w:r>
+        <w:rPr>
+          <w:spacing w:val="-2"/>
+          <w:sz w:val="24"/>
+          <w:szCs w:val="24"/>
+        </w:rPr>
+        <w:t>Emma Vriezen</w:t>
+      </w:r>
+    </w:p>
+    <w:p/>
     <w:p>
       <w:pPr>
         <w:rPr>
@@ -1546,45 +1417,6 @@
 </w:document>
 </file>
 
-<file path=word/comments.xml><?xml version="1.0" encoding="utf-8"?>
-<w:comments xmlns:wpc="http://schemas.microsoft.com/office/word/2010/wordprocessingCanvas" xmlns:cx="http://schemas.microsoft.com/office/drawing/2014/chartex" xmlns:cx1="http://schemas.microsoft.com/office/drawing/2015/9/8/chartex" xmlns:cx2="http://schemas.microsoft.com/office/drawing/2015/10/21/chartex" xmlns:cx3="http://schemas.microsoft.com/office/drawing/2016/5/9/chartex" xmlns:cx4="http://schemas.microsoft.com/office/drawing/2016/5/10/chartex" xmlns:cx5="http://schemas.microsoft.com/office/drawing/2016/5/11/chartex" xmlns:cx6="http://schemas.microsoft.com/office/drawing/2016/5/12/chartex" xmlns:cx7="http://schemas.microsoft.com/office/drawing/2016/5/13/chartex" xmlns:cx8="http://schemas.microsoft.com/office/drawing/2016/5/14/chartex" xmlns:mc="http://schemas.openxmlformats.org/markup-compatibility/2006" xmlns:aink="http://schemas.microsoft.com/office/drawing/2016/ink" xmlns:am3d="http://schemas.microsoft.com/office/drawing/2017/model3d" xmlns:o="urn:schemas-microsoft-com:office:office" xmlns:r="http://schemas.openxmlformats.org/officeDocument/2006/relationships" xmlns:m="http://schemas.openxmlformats.org/officeDocument/2006/math" xmlns:v="urn:schemas-microsoft-com:vml" xmlns:wp14="http://schemas.microsoft.com/office/word/2010/wordprocessingDrawing" xmlns:wp="http://schemas.openxmlformats.org/drawingml/2006/wordprocessingDrawing" xmlns:w10="urn:schemas-microsoft-com:office:word" xmlns:w="http://schemas.openxmlformats.org/wordprocessingml/2006/main" xmlns:w14="http://schemas.microsoft.com/office/word/2010/wordml" xmlns:w15="http://schemas.microsoft.com/office/word/2012/wordml" xmlns:w16cex="http://schemas.microsoft.com/office/word/2018/wordml/cex" xmlns:w16cid="http://schemas.microsoft.com/office/word/2016/wordml/cid" xmlns:w16="http://schemas.microsoft.com/office/word/2018/wordml" xmlns:w16se="http://schemas.microsoft.com/office/word/2015/wordml/symex" xmlns:wpg="http://schemas.microsoft.com/office/word/2010/wordprocessingGroup" xmlns:wpi="http://schemas.microsoft.com/office/word/2010/wordprocessingInk" xmlns:wne="http://schemas.microsoft.com/office/word/2006/wordml" xmlns:wps="http://schemas.microsoft.com/office/word/2010/wordprocessingShape" mc:Ignorable="w14 w15 w16se w16cid w16 w16cex wp14">
-  <w:comment w:id="0" w:author="Lizzy van Sterkenburg" w:date="2020-12-15T11:50:00Z" w:initials="LvS">
-    <w:p>
-      <w:pPr>
-        <w:pStyle w:val="CommentText"/>
-      </w:pPr>
-      <w:r>
-        <w:rPr>
-          <w:rStyle w:val="CommentReference"/>
-        </w:rPr>
-        <w:annotationRef/>
-      </w:r>
-      <w:r>
-        <w:t>Do we need this? And if so, who will be the contact person?</w:t>
-      </w:r>
-    </w:p>
-  </w:comment>
-</w:comments>
-</file>
-
-<file path=word/commentsExtended.xml><?xml version="1.0" encoding="utf-8"?>
-<w15:commentsEx xmlns:wpc="http://schemas.microsoft.com/office/word/2010/wordprocessingCanvas" xmlns:cx="http://schemas.microsoft.com/office/drawing/2014/chartex" xmlns:cx1="http://schemas.microsoft.com/office/drawing/2015/9/8/chartex" xmlns:cx2="http://schemas.microsoft.com/office/drawing/2015/10/21/chartex" xmlns:cx3="http://schemas.microsoft.com/office/drawing/2016/5/9/chartex" xmlns:cx4="http://schemas.microsoft.com/office/drawing/2016/5/10/chartex" xmlns:cx5="http://schemas.microsoft.com/office/drawing/2016/5/11/chartex" xmlns:cx6="http://schemas.microsoft.com/office/drawing/2016/5/12/chartex" xmlns:cx7="http://schemas.microsoft.com/office/drawing/2016/5/13/chartex" xmlns:cx8="http://schemas.microsoft.com/office/drawing/2016/5/14/chartex" xmlns:mc="http://schemas.openxmlformats.org/markup-compatibility/2006" xmlns:aink="http://schemas.microsoft.com/office/drawing/2016/ink" xmlns:am3d="http://schemas.microsoft.com/office/drawing/2017/model3d" xmlns:o="urn:schemas-microsoft-com:office:office" xmlns:r="http://schemas.openxmlformats.org/officeDocument/2006/relationships" xmlns:m="http://schemas.openxmlformats.org/officeDocument/2006/math" xmlns:v="urn:schemas-microsoft-com:vml" xmlns:wp14="http://schemas.microsoft.com/office/word/2010/wordprocessingDrawing" xmlns:wp="http://schemas.openxmlformats.org/drawingml/2006/wordprocessingDrawing" xmlns:w10="urn:schemas-microsoft-com:office:word" xmlns:w="http://schemas.openxmlformats.org/wordprocessingml/2006/main" xmlns:w14="http://schemas.microsoft.com/office/word/2010/wordml" xmlns:w15="http://schemas.microsoft.com/office/word/2012/wordml" xmlns:w16cex="http://schemas.microsoft.com/office/word/2018/wordml/cex" xmlns:w16cid="http://schemas.microsoft.com/office/word/2016/wordml/cid" xmlns:w16="http://schemas.microsoft.com/office/word/2018/wordml" xmlns:w16se="http://schemas.microsoft.com/office/word/2015/wordml/symex" xmlns:wpg="http://schemas.microsoft.com/office/word/2010/wordprocessingGroup" xmlns:wpi="http://schemas.microsoft.com/office/word/2010/wordprocessingInk" xmlns:wne="http://schemas.microsoft.com/office/word/2006/wordml" xmlns:wps="http://schemas.microsoft.com/office/word/2010/wordprocessingShape" mc:Ignorable="w14 w15 w16se w16cid w16 w16cex wp14">
-  <w15:commentEx w15:paraId="42B76F59" w15:done="0"/>
-</w15:commentsEx>
-</file>
-
-<file path=word/commentsExtensible.xml><?xml version="1.0" encoding="utf-8"?>
-<w16cex:commentsExtensible xmlns:wpc="http://schemas.microsoft.com/office/word/2010/wordprocessingCanvas" xmlns:cx="http://schemas.microsoft.com/office/drawing/2014/chartex" xmlns:cx1="http://schemas.microsoft.com/office/drawing/2015/9/8/chartex" xmlns:cx2="http://schemas.microsoft.com/office/drawing/2015/10/21/chartex" xmlns:cx3="http://schemas.microsoft.com/office/drawing/2016/5/9/chartex" xmlns:cx4="http://schemas.microsoft.com/office/drawing/2016/5/10/chartex" xmlns:cx5="http://schemas.microsoft.com/office/drawing/2016/5/11/chartex" xmlns:cx6="http://schemas.microsoft.com/office/drawing/2016/5/12/chartex" xmlns:cx7="http://schemas.microsoft.com/office/drawing/2016/5/13/chartex" xmlns:cx8="http://schemas.microsoft.com/office/drawing/2016/5/14/chartex" xmlns:mc="http://schemas.openxmlformats.org/markup-compatibility/2006" xmlns:aink="http://schemas.microsoft.com/office/drawing/2016/ink" xmlns:am3d="http://schemas.microsoft.com/office/drawing/2017/model3d" xmlns:o="urn:schemas-microsoft-com:office:office" xmlns:r="http://schemas.openxmlformats.org/officeDocument/2006/relationships" xmlns:m="http://schemas.openxmlformats.org/officeDocument/2006/math" xmlns:v="urn:schemas-microsoft-com:vml" xmlns:wp14="http://schemas.microsoft.com/office/word/2010/wordprocessingDrawing" xmlns:wp="http://schemas.openxmlformats.org/drawingml/2006/wordprocessingDrawing" xmlns:w10="urn:schemas-microsoft-com:office:word" xmlns:w="http://schemas.openxmlformats.org/wordprocessingml/2006/main" xmlns:w14="http://schemas.microsoft.com/office/word/2010/wordml" xmlns:w15="http://schemas.microsoft.com/office/word/2012/wordml" xmlns:w16cex="http://schemas.microsoft.com/office/word/2018/wordml/cex" xmlns:w16cid="http://schemas.microsoft.com/office/word/2016/wordml/cid" xmlns:w16="http://schemas.microsoft.com/office/word/2018/wordml" xmlns:w16se="http://schemas.microsoft.com/office/word/2015/wordml/symex" xmlns:wpg="http://schemas.microsoft.com/office/word/2010/wordprocessingGroup" xmlns:wpi="http://schemas.microsoft.com/office/word/2010/wordprocessingInk" xmlns:wne="http://schemas.microsoft.com/office/word/2006/wordml" xmlns:wps="http://schemas.microsoft.com/office/word/2010/wordprocessingShape" mc:Ignorable="w14 w15 w16se w16cid w16 w16cex wp14">
-  <w16cex:commentExtensible w16cex:durableId="23832173" w16cex:dateUtc="2020-12-15T10:50:00Z"/>
-</w16cex:commentsExtensible>
-</file>
-
-<file path=word/commentsIds.xml><?xml version="1.0" encoding="utf-8"?>
-<w16cid:commentsIds xmlns:wpc="http://schemas.microsoft.com/office/word/2010/wordprocessingCanvas" xmlns:cx="http://schemas.microsoft.com/office/drawing/2014/chartex" xmlns:cx1="http://schemas.microsoft.com/office/drawing/2015/9/8/chartex" xmlns:cx2="http://schemas.microsoft.com/office/drawing/2015/10/21/chartex" xmlns:cx3="http://schemas.microsoft.com/office/drawing/2016/5/9/chartex" xmlns:cx4="http://schemas.microsoft.com/office/drawing/2016/5/10/chartex" xmlns:cx5="http://schemas.microsoft.com/office/drawing/2016/5/11/chartex" xmlns:cx6="http://schemas.microsoft.com/office/drawing/2016/5/12/chartex" xmlns:cx7="http://schemas.microsoft.com/office/drawing/2016/5/13/chartex" xmlns:cx8="http://schemas.microsoft.com/office/drawing/2016/5/14/chartex" xmlns:mc="http://schemas.openxmlformats.org/markup-compatibility/2006" xmlns:aink="http://schemas.microsoft.com/office/drawing/2016/ink" xmlns:am3d="http://schemas.microsoft.com/office/drawing/2017/model3d" xmlns:o="urn:schemas-microsoft-com:office:office" xmlns:r="http://schemas.openxmlformats.org/officeDocument/2006/relationships" xmlns:m="http://schemas.openxmlformats.org/officeDocument/2006/math" xmlns:v="urn:schemas-microsoft-com:vml" xmlns:wp14="http://schemas.microsoft.com/office/word/2010/wordprocessingDrawing" xmlns:wp="http://schemas.openxmlformats.org/drawingml/2006/wordprocessingDrawing" xmlns:w10="urn:schemas-microsoft-com:office:word" xmlns:w="http://schemas.openxmlformats.org/wordprocessingml/2006/main" xmlns:w14="http://schemas.microsoft.com/office/word/2010/wordml" xmlns:w15="http://schemas.microsoft.com/office/word/2012/wordml" xmlns:w16cex="http://schemas.microsoft.com/office/word/2018/wordml/cex" xmlns:w16cid="http://schemas.microsoft.com/office/word/2016/wordml/cid" xmlns:w16="http://schemas.microsoft.com/office/word/2018/wordml" xmlns:w16se="http://schemas.microsoft.com/office/word/2015/wordml/symex" xmlns:wpg="http://schemas.microsoft.com/office/word/2010/wordprocessingGroup" xmlns:wpi="http://schemas.microsoft.com/office/word/2010/wordprocessingInk" xmlns:wne="http://schemas.microsoft.com/office/word/2006/wordml" xmlns:wps="http://schemas.microsoft.com/office/word/2010/wordprocessingShape" mc:Ignorable="w14 w15 w16se w16cid w16 w16cex wp14">
-  <w16cid:commentId w16cid:paraId="42B76F59" w16cid:durableId="23832173"/>
-</w16cid:commentsIds>
-</file>
-
 <file path=word/endnotes.xml><?xml version="1.0" encoding="utf-8"?>
 <w:endnotes xmlns:wpc="http://schemas.microsoft.com/office/word/2010/wordprocessingCanvas" xmlns:cx="http://schemas.microsoft.com/office/drawing/2014/chartex" xmlns:cx1="http://schemas.microsoft.com/office/drawing/2015/9/8/chartex" xmlns:cx2="http://schemas.microsoft.com/office/drawing/2015/10/21/chartex" xmlns:cx3="http://schemas.microsoft.com/office/drawing/2016/5/9/chartex" xmlns:cx4="http://schemas.microsoft.com/office/drawing/2016/5/10/chartex" xmlns:cx5="http://schemas.microsoft.com/office/drawing/2016/5/11/chartex" xmlns:cx6="http://schemas.microsoft.com/office/drawing/2016/5/12/chartex" xmlns:cx7="http://schemas.microsoft.com/office/drawing/2016/5/13/chartex" xmlns:cx8="http://schemas.microsoft.com/office/drawing/2016/5/14/chartex" xmlns:mc="http://schemas.openxmlformats.org/markup-compatibility/2006" xmlns:aink="http://schemas.microsoft.com/office/drawing/2016/ink" xmlns:am3d="http://schemas.microsoft.com/office/drawing/2017/model3d" xmlns:o="urn:schemas-microsoft-com:office:office" xmlns:r="http://schemas.openxmlformats.org/officeDocument/2006/relationships" xmlns:m="http://schemas.openxmlformats.org/officeDocument/2006/math" xmlns:v="urn:schemas-microsoft-com:vml" xmlns:wp14="http://schemas.microsoft.com/office/word/2010/wordprocessingDrawing" xmlns:wp="http://schemas.openxmlformats.org/drawingml/2006/wordprocessingDrawing" xmlns:w10="urn:schemas-microsoft-com:office:word" xmlns:w="http://schemas.openxmlformats.org/wordprocessingml/2006/main" xmlns:w14="http://schemas.microsoft.com/office/word/2010/wordml" xmlns:w15="http://schemas.microsoft.com/office/word/2012/wordml" xmlns:w16cex="http://schemas.microsoft.com/office/word/2018/wordml/cex" xmlns:w16cid="http://schemas.microsoft.com/office/word/2016/wordml/cid" xmlns:w16="http://schemas.microsoft.com/office/word/2018/wordml" xmlns:w16se="http://schemas.microsoft.com/office/word/2015/wordml/symex" xmlns:wpg="http://schemas.microsoft.com/office/word/2010/wordprocessingGroup" xmlns:wpi="http://schemas.microsoft.com/office/word/2010/wordprocessingInk" xmlns:wne="http://schemas.microsoft.com/office/word/2006/wordml" xmlns:wps="http://schemas.microsoft.com/office/word/2010/wordprocessingShape" mc:Ignorable="w14 w15 w16se w16cid w16 w16cex wp14">
   <w:endnote w:type="separator" w:id="-1">
@@ -1621,14 +1453,6 @@
     </w:p>
   </w:footnote>
 </w:footnotes>
-</file>
-
-<file path=word/people.xml><?xml version="1.0" encoding="utf-8"?>
-<w15:people xmlns:wpc="http://schemas.microsoft.com/office/word/2010/wordprocessingCanvas" xmlns:cx="http://schemas.microsoft.com/office/drawing/2014/chartex" xmlns:cx1="http://schemas.microsoft.com/office/drawing/2015/9/8/chartex" xmlns:cx2="http://schemas.microsoft.com/office/drawing/2015/10/21/chartex" xmlns:cx3="http://schemas.microsoft.com/office/drawing/2016/5/9/chartex" xmlns:cx4="http://schemas.microsoft.com/office/drawing/2016/5/10/chartex" xmlns:cx5="http://schemas.microsoft.com/office/drawing/2016/5/11/chartex" xmlns:cx6="http://schemas.microsoft.com/office/drawing/2016/5/12/chartex" xmlns:cx7="http://schemas.microsoft.com/office/drawing/2016/5/13/chartex" xmlns:cx8="http://schemas.microsoft.com/office/drawing/2016/5/14/chartex" xmlns:mc="http://schemas.openxmlformats.org/markup-compatibility/2006" xmlns:aink="http://schemas.microsoft.com/office/drawing/2016/ink" xmlns:am3d="http://schemas.microsoft.com/office/drawing/2017/model3d" xmlns:o="urn:schemas-microsoft-com:office:office" xmlns:r="http://schemas.openxmlformats.org/officeDocument/2006/relationships" xmlns:m="http://schemas.openxmlformats.org/officeDocument/2006/math" xmlns:v="urn:schemas-microsoft-com:vml" xmlns:wp14="http://schemas.microsoft.com/office/word/2010/wordprocessingDrawing" xmlns:wp="http://schemas.openxmlformats.org/drawingml/2006/wordprocessingDrawing" xmlns:w10="urn:schemas-microsoft-com:office:word" xmlns:w="http://schemas.openxmlformats.org/wordprocessingml/2006/main" xmlns:w14="http://schemas.microsoft.com/office/word/2010/wordml" xmlns:w15="http://schemas.microsoft.com/office/word/2012/wordml" xmlns:w16cex="http://schemas.microsoft.com/office/word/2018/wordml/cex" xmlns:w16cid="http://schemas.microsoft.com/office/word/2016/wordml/cid" xmlns:w16="http://schemas.microsoft.com/office/word/2018/wordml" xmlns:w16se="http://schemas.microsoft.com/office/word/2015/wordml/symex" xmlns:wpg="http://schemas.microsoft.com/office/word/2010/wordprocessingGroup" xmlns:wpi="http://schemas.microsoft.com/office/word/2010/wordprocessingInk" xmlns:wne="http://schemas.microsoft.com/office/word/2006/wordml" xmlns:wps="http://schemas.microsoft.com/office/word/2010/wordprocessingShape" mc:Ignorable="w14 w15 w16se w16cid w16 w16cex wp14">
-  <w15:person w15:author="Lizzy van Sterkenburg">
-    <w15:presenceInfo w15:providerId="None" w15:userId="Lizzy van Sterkenburg"/>
-  </w15:person>
-</w15:people>
 </file>
 
 <file path=word/styles.xml><?xml version="1.0" encoding="utf-8"?>

</xml_diff>